<commit_message>
Copy Berni branch to Bryan branch
</commit_message>
<xml_diff>
--- a/Info/PDF Sprint 1.docx
+++ b/Info/PDF Sprint 1.docx
@@ -4,7 +4,7 @@
   <w:body>
     <w:p>
       <w:pPr>
-        <w:pStyle w:val="Titel"/>
+        <w:pStyle w:val="Title"/>
         <w:jc w:val="center"/>
         <w:rPr>
           <w:lang w:val="nl-BE"/>
@@ -40,7 +40,7 @@
     </w:p>
     <w:p>
       <w:pPr>
-        <w:pStyle w:val="Kop1"/>
+        <w:pStyle w:val="Heading1"/>
         <w:rPr>
           <w:lang w:val="nl-BE"/>
         </w:rPr>
@@ -54,7 +54,7 @@
     </w:p>
     <w:p>
       <w:pPr>
-        <w:pStyle w:val="Geenafstand"/>
+        <w:pStyle w:val="NoSpacing"/>
         <w:rPr>
           <w:sz w:val="24"/>
           <w:u w:val="single"/>
@@ -72,7 +72,7 @@
     </w:p>
     <w:p>
       <w:pPr>
-        <w:pStyle w:val="Geenafstand"/>
+        <w:pStyle w:val="NoSpacing"/>
         <w:numPr>
           <w:ilvl w:val="0"/>
           <w:numId w:val="1"/>
@@ -92,7 +92,7 @@
     </w:p>
     <w:p>
       <w:pPr>
-        <w:pStyle w:val="Geenafstand"/>
+        <w:pStyle w:val="NoSpacing"/>
         <w:numPr>
           <w:ilvl w:val="0"/>
           <w:numId w:val="1"/>
@@ -112,16 +112,16 @@
     </w:p>
     <w:p>
       <w:pPr>
-        <w:pStyle w:val="Geenafstand"/>
-        <w:rPr>
-          <w:sz w:val="24"/>
-          <w:lang w:val="nl-BE"/>
-        </w:rPr>
-      </w:pPr>
-    </w:p>
-    <w:p>
-      <w:pPr>
-        <w:pStyle w:val="Geenafstand"/>
+        <w:pStyle w:val="NoSpacing"/>
+        <w:rPr>
+          <w:sz w:val="24"/>
+          <w:lang w:val="nl-BE"/>
+        </w:rPr>
+      </w:pPr>
+    </w:p>
+    <w:p>
+      <w:pPr>
+        <w:pStyle w:val="NoSpacing"/>
         <w:rPr>
           <w:sz w:val="24"/>
           <w:u w:val="single"/>
@@ -139,7 +139,7 @@
     </w:p>
     <w:p>
       <w:pPr>
-        <w:pStyle w:val="Geenafstand"/>
+        <w:pStyle w:val="NoSpacing"/>
         <w:numPr>
           <w:ilvl w:val="0"/>
           <w:numId w:val="1"/>
@@ -160,7 +160,7 @@
     </w:p>
     <w:p>
       <w:pPr>
-        <w:pStyle w:val="Geenafstand"/>
+        <w:pStyle w:val="NoSpacing"/>
         <w:numPr>
           <w:ilvl w:val="0"/>
           <w:numId w:val="1"/>
@@ -181,16 +181,27 @@
     </w:p>
     <w:p>
       <w:pPr>
-        <w:pStyle w:val="Geenafstand"/>
-        <w:rPr>
-          <w:sz w:val="24"/>
-          <w:lang w:val="nl-BE"/>
-        </w:rPr>
-      </w:pPr>
-    </w:p>
-    <w:p>
-      <w:pPr>
-        <w:pStyle w:val="Geenafstand"/>
+        <w:pStyle w:val="NoSpacing"/>
+        <w:rPr>
+          <w:sz w:val="24"/>
+          <w:lang w:val="nl-BE"/>
+        </w:rPr>
+      </w:pPr>
+    </w:p>
+    <w:p>
+      <w:pPr>
+        <w:pStyle w:val="NoSpacing"/>
+        <w:rPr>
+          <w:sz w:val="24"/>
+          <w:lang w:val="nl-BE"/>
+        </w:rPr>
+      </w:pPr>
+      <w:bookmarkStart w:id="0" w:name="_GoBack"/>
+      <w:bookmarkEnd w:id="0"/>
+    </w:p>
+    <w:p>
+      <w:pPr>
+        <w:pStyle w:val="NoSpacing"/>
         <w:rPr>
           <w:sz w:val="24"/>
           <w:u w:val="single"/>
@@ -208,7 +219,7 @@
     </w:p>
     <w:p>
       <w:pPr>
-        <w:pStyle w:val="Geenafstand"/>
+        <w:pStyle w:val="NoSpacing"/>
         <w:numPr>
           <w:ilvl w:val="0"/>
           <w:numId w:val="1"/>
@@ -229,7 +240,7 @@
     </w:p>
     <w:p>
       <w:pPr>
-        <w:pStyle w:val="Geenafstand"/>
+        <w:pStyle w:val="NoSpacing"/>
         <w:numPr>
           <w:ilvl w:val="0"/>
           <w:numId w:val="1"/>
@@ -250,15 +261,15 @@
     </w:p>
     <w:p>
       <w:pPr>
-        <w:pStyle w:val="Geenafstand"/>
-        <w:rPr>
-          <w:lang w:val="nl-BE"/>
-        </w:rPr>
-      </w:pPr>
-    </w:p>
-    <w:p>
-      <w:pPr>
-        <w:pStyle w:val="Kop1"/>
+        <w:pStyle w:val="NoSpacing"/>
+        <w:rPr>
+          <w:lang w:val="nl-BE"/>
+        </w:rPr>
+      </w:pPr>
+    </w:p>
+    <w:p>
+      <w:pPr>
+        <w:pStyle w:val="Heading1"/>
         <w:rPr>
           <w:lang w:val="nl-BE"/>
         </w:rPr>
@@ -361,7 +372,7 @@
     </w:p>
     <w:p>
       <w:pPr>
-        <w:pStyle w:val="Kop1"/>
+        <w:pStyle w:val="Heading1"/>
         <w:rPr>
           <w:lang w:val="nl-BE"/>
         </w:rPr>
@@ -700,7 +711,7 @@
     </w:p>
     <w:p>
       <w:pPr>
-        <w:pStyle w:val="Kop1"/>
+        <w:pStyle w:val="Heading1"/>
         <w:rPr>
           <w:noProof/>
           <w:lang w:val="nl-BE"/>
@@ -711,7 +722,6 @@
           <w:noProof/>
           <w:lang w:val="nl-BE"/>
         </w:rPr>
-        <w:lastRenderedPageBreak/>
         <w:drawing>
           <wp:anchor distT="0" distB="0" distL="114300" distR="114300" simplePos="0" relativeHeight="251659264" behindDoc="1" locked="0" layoutInCell="1" allowOverlap="1">
             <wp:simplePos x="0" y="0"/>
@@ -746,7 +756,7 @@
                     </pic:cNvPicPr>
                   </pic:nvPicPr>
                   <pic:blipFill>
-                    <a:blip r:embed="rId7">
+                    <a:blip r:embed="rId8">
                       <a:extLst>
                         <a:ext uri="{28A0092B-C50C-407E-A947-70E740481C1C}">
                           <a14:useLocalDpi xmlns:a14="http://schemas.microsoft.com/office/drawing/2010/main" val="0"/>
@@ -793,7 +803,7 @@
     </w:p>
     <w:p>
       <w:pPr>
-        <w:pStyle w:val="Kop1"/>
+        <w:pStyle w:val="Heading1"/>
         <w:rPr>
           <w:noProof/>
           <w:lang w:val="nl-BE"/>
@@ -802,7 +812,7 @@
     </w:p>
     <w:p>
       <w:pPr>
-        <w:pStyle w:val="Kop1"/>
+        <w:pStyle w:val="Heading1"/>
         <w:rPr>
           <w:noProof/>
           <w:lang w:val="nl-BE"/>
@@ -811,7 +821,7 @@
     </w:p>
     <w:p>
       <w:pPr>
-        <w:pStyle w:val="Kop1"/>
+        <w:pStyle w:val="Heading1"/>
         <w:rPr>
           <w:noProof/>
           <w:lang w:val="nl-BE"/>
@@ -820,65 +830,63 @@
     </w:p>
     <w:p>
       <w:pPr>
-        <w:pStyle w:val="Kop1"/>
-        <w:rPr>
-          <w:lang w:val="nl-BE"/>
-        </w:rPr>
-      </w:pPr>
-    </w:p>
-    <w:p>
-      <w:pPr>
-        <w:pStyle w:val="Kop1"/>
-        <w:rPr>
-          <w:lang w:val="nl-BE"/>
-        </w:rPr>
-      </w:pPr>
-      <w:bookmarkStart w:id="0" w:name="_GoBack"/>
-      <w:bookmarkEnd w:id="0"/>
-    </w:p>
-    <w:p>
-      <w:pPr>
-        <w:pStyle w:val="Kop1"/>
-        <w:rPr>
-          <w:lang w:val="nl-BE"/>
-        </w:rPr>
-      </w:pPr>
-    </w:p>
-    <w:p>
-      <w:pPr>
-        <w:pStyle w:val="Kop1"/>
-        <w:rPr>
-          <w:lang w:val="nl-BE"/>
-        </w:rPr>
-      </w:pPr>
-    </w:p>
-    <w:p>
-      <w:pPr>
-        <w:pStyle w:val="Kop1"/>
-        <w:rPr>
-          <w:lang w:val="nl-BE"/>
-        </w:rPr>
-      </w:pPr>
-    </w:p>
-    <w:p>
-      <w:pPr>
-        <w:pStyle w:val="Kop1"/>
-        <w:rPr>
-          <w:lang w:val="nl-BE"/>
-        </w:rPr>
-      </w:pPr>
-    </w:p>
-    <w:p>
-      <w:pPr>
-        <w:pStyle w:val="Kop1"/>
-        <w:rPr>
-          <w:lang w:val="nl-BE"/>
-        </w:rPr>
-      </w:pPr>
-    </w:p>
-    <w:p>
-      <w:pPr>
-        <w:pStyle w:val="Kop1"/>
+        <w:pStyle w:val="Heading1"/>
+        <w:rPr>
+          <w:lang w:val="nl-BE"/>
+        </w:rPr>
+      </w:pPr>
+    </w:p>
+    <w:p>
+      <w:pPr>
+        <w:pStyle w:val="Heading1"/>
+        <w:rPr>
+          <w:lang w:val="nl-BE"/>
+        </w:rPr>
+      </w:pPr>
+    </w:p>
+    <w:p>
+      <w:pPr>
+        <w:pStyle w:val="Heading1"/>
+        <w:rPr>
+          <w:lang w:val="nl-BE"/>
+        </w:rPr>
+      </w:pPr>
+    </w:p>
+    <w:p>
+      <w:pPr>
+        <w:pStyle w:val="Heading1"/>
+        <w:rPr>
+          <w:lang w:val="nl-BE"/>
+        </w:rPr>
+      </w:pPr>
+    </w:p>
+    <w:p>
+      <w:pPr>
+        <w:pStyle w:val="Heading1"/>
+        <w:rPr>
+          <w:lang w:val="nl-BE"/>
+        </w:rPr>
+      </w:pPr>
+    </w:p>
+    <w:p>
+      <w:pPr>
+        <w:pStyle w:val="Heading1"/>
+        <w:rPr>
+          <w:lang w:val="nl-BE"/>
+        </w:rPr>
+      </w:pPr>
+    </w:p>
+    <w:p>
+      <w:pPr>
+        <w:pStyle w:val="Heading1"/>
+        <w:rPr>
+          <w:lang w:val="nl-BE"/>
+        </w:rPr>
+      </w:pPr>
+    </w:p>
+    <w:p>
+      <w:pPr>
+        <w:pStyle w:val="Heading1"/>
         <w:rPr>
           <w:lang w:val="nl-BE"/>
         </w:rPr>
@@ -932,7 +940,7 @@
                     <pic:cNvPicPr/>
                   </pic:nvPicPr>
                   <pic:blipFill>
-                    <a:blip r:embed="rId8" cstate="print">
+                    <a:blip r:embed="rId9" cstate="print">
                       <a:extLst>
                         <a:ext uri="{28A0092B-C50C-407E-A947-70E740481C1C}">
                           <a14:useLocalDpi xmlns:a14="http://schemas.microsoft.com/office/drawing/2010/main" val="0"/>
@@ -1698,15 +1706,15 @@
     <w:lsdException w:name="Hashtag" w:semiHidden="1" w:unhideWhenUsed="1"/>
     <w:lsdException w:name="Unresolved Mention" w:semiHidden="1" w:unhideWhenUsed="1"/>
   </w:latentStyles>
-  <w:style w:type="paragraph" w:default="1" w:styleId="Standaard">
+  <w:style w:type="paragraph" w:default="1" w:styleId="Normal">
     <w:name w:val="Normal"/>
     <w:qFormat/>
   </w:style>
-  <w:style w:type="paragraph" w:styleId="Kop1">
+  <w:style w:type="paragraph" w:styleId="Heading1">
     <w:name w:val="heading 1"/>
-    <w:basedOn w:val="Standaard"/>
-    <w:next w:val="Standaard"/>
-    <w:link w:val="Kop1Char"/>
+    <w:basedOn w:val="Normal"/>
+    <w:next w:val="Normal"/>
+    <w:link w:val="Heading1Char"/>
     <w:uiPriority w:val="9"/>
     <w:qFormat/>
     <w:rsid w:val="00D12384"/>
@@ -1723,13 +1731,13 @@
       <w:szCs w:val="32"/>
     </w:rPr>
   </w:style>
-  <w:style w:type="character" w:default="1" w:styleId="Standaardalinea-lettertype">
+  <w:style w:type="character" w:default="1" w:styleId="DefaultParagraphFont">
     <w:name w:val="Default Paragraph Font"/>
     <w:uiPriority w:val="1"/>
     <w:semiHidden/>
     <w:unhideWhenUsed/>
   </w:style>
-  <w:style w:type="table" w:default="1" w:styleId="Standaardtabel">
+  <w:style w:type="table" w:default="1" w:styleId="TableNormal">
     <w:name w:val="Normal Table"/>
     <w:uiPriority w:val="99"/>
     <w:semiHidden/>
@@ -1744,17 +1752,17 @@
       </w:tblCellMar>
     </w:tblPr>
   </w:style>
-  <w:style w:type="numbering" w:default="1" w:styleId="Geenlijst">
+  <w:style w:type="numbering" w:default="1" w:styleId="NoList">
     <w:name w:val="No List"/>
     <w:uiPriority w:val="99"/>
     <w:semiHidden/>
     <w:unhideWhenUsed/>
   </w:style>
-  <w:style w:type="paragraph" w:styleId="Titel">
+  <w:style w:type="paragraph" w:styleId="Title">
     <w:name w:val="Title"/>
-    <w:basedOn w:val="Standaard"/>
-    <w:next w:val="Standaard"/>
-    <w:link w:val="TitelChar"/>
+    <w:basedOn w:val="Normal"/>
+    <w:next w:val="Normal"/>
+    <w:link w:val="TitleChar"/>
     <w:uiPriority w:val="10"/>
     <w:qFormat/>
     <w:rsid w:val="00D12384"/>
@@ -1770,10 +1778,10 @@
       <w:szCs w:val="56"/>
     </w:rPr>
   </w:style>
-  <w:style w:type="character" w:customStyle="1" w:styleId="TitelChar">
-    <w:name w:val="Titel Char"/>
-    <w:basedOn w:val="Standaardalinea-lettertype"/>
-    <w:link w:val="Titel"/>
+  <w:style w:type="character" w:customStyle="1" w:styleId="TitleChar">
+    <w:name w:val="Title Char"/>
+    <w:basedOn w:val="DefaultParagraphFont"/>
+    <w:link w:val="Title"/>
     <w:uiPriority w:val="10"/>
     <w:rsid w:val="00D12384"/>
     <w:rPr>
@@ -1784,10 +1792,10 @@
       <w:szCs w:val="56"/>
     </w:rPr>
   </w:style>
-  <w:style w:type="paragraph" w:styleId="Koptekst">
+  <w:style w:type="paragraph" w:styleId="Header">
     <w:name w:val="header"/>
-    <w:basedOn w:val="Standaard"/>
-    <w:link w:val="KoptekstChar"/>
+    <w:basedOn w:val="Normal"/>
+    <w:link w:val="HeaderChar"/>
     <w:uiPriority w:val="99"/>
     <w:unhideWhenUsed/>
     <w:rsid w:val="00D12384"/>
@@ -1799,17 +1807,17 @@
       <w:spacing w:after="0" w:line="240" w:lineRule="auto"/>
     </w:pPr>
   </w:style>
-  <w:style w:type="character" w:customStyle="1" w:styleId="KoptekstChar">
-    <w:name w:val="Koptekst Char"/>
-    <w:basedOn w:val="Standaardalinea-lettertype"/>
-    <w:link w:val="Koptekst"/>
+  <w:style w:type="character" w:customStyle="1" w:styleId="HeaderChar">
+    <w:name w:val="Header Char"/>
+    <w:basedOn w:val="DefaultParagraphFont"/>
+    <w:link w:val="Header"/>
     <w:uiPriority w:val="99"/>
     <w:rsid w:val="00D12384"/>
   </w:style>
-  <w:style w:type="paragraph" w:styleId="Voettekst">
+  <w:style w:type="paragraph" w:styleId="Footer">
     <w:name w:val="footer"/>
-    <w:basedOn w:val="Standaard"/>
-    <w:link w:val="VoettekstChar"/>
+    <w:basedOn w:val="Normal"/>
+    <w:link w:val="FooterChar"/>
     <w:uiPriority w:val="99"/>
     <w:unhideWhenUsed/>
     <w:rsid w:val="00D12384"/>
@@ -1821,17 +1829,17 @@
       <w:spacing w:after="0" w:line="240" w:lineRule="auto"/>
     </w:pPr>
   </w:style>
-  <w:style w:type="character" w:customStyle="1" w:styleId="VoettekstChar">
-    <w:name w:val="Voettekst Char"/>
-    <w:basedOn w:val="Standaardalinea-lettertype"/>
-    <w:link w:val="Voettekst"/>
+  <w:style w:type="character" w:customStyle="1" w:styleId="FooterChar">
+    <w:name w:val="Footer Char"/>
+    <w:basedOn w:val="DefaultParagraphFont"/>
+    <w:link w:val="Footer"/>
     <w:uiPriority w:val="99"/>
     <w:rsid w:val="00D12384"/>
   </w:style>
-  <w:style w:type="character" w:customStyle="1" w:styleId="Kop1Char">
-    <w:name w:val="Kop 1 Char"/>
-    <w:basedOn w:val="Standaardalinea-lettertype"/>
-    <w:link w:val="Kop1"/>
+  <w:style w:type="character" w:customStyle="1" w:styleId="Heading1Char">
+    <w:name w:val="Heading 1 Char"/>
+    <w:basedOn w:val="DefaultParagraphFont"/>
+    <w:link w:val="Heading1"/>
     <w:uiPriority w:val="9"/>
     <w:rsid w:val="00D12384"/>
     <w:rPr>
@@ -1841,7 +1849,7 @@
       <w:szCs w:val="32"/>
     </w:rPr>
   </w:style>
-  <w:style w:type="paragraph" w:styleId="Geenafstand">
+  <w:style w:type="paragraph" w:styleId="NoSpacing">
     <w:name w:val="No Spacing"/>
     <w:uiPriority w:val="1"/>
     <w:qFormat/>
@@ -2146,4 +2154,16 @@
     </a:ext>
   </a:extLst>
 </a:theme>
+</file>
+
+<file path=customXml/item1.xml><?xml version="1.0" encoding="utf-8"?>
+<b:Sources xmlns:b="http://schemas.openxmlformats.org/officeDocument/2006/bibliography" xmlns="http://schemas.openxmlformats.org/officeDocument/2006/bibliography" SelectedStyle="\APASixthEditionOfficeOnline.xsl" StyleName="APA" Version="6"/>
+</file>
+
+<file path=customXml/itemProps1.xml><?xml version="1.0" encoding="utf-8"?>
+<ds:datastoreItem xmlns:ds="http://schemas.openxmlformats.org/officeDocument/2006/customXml" ds:itemID="{C3AB0582-2DA3-44B3-A8E4-56260B2E369F}">
+  <ds:schemaRefs>
+    <ds:schemaRef ds:uri="http://schemas.openxmlformats.org/officeDocument/2006/bibliography"/>
+  </ds:schemaRefs>
+</ds:datastoreItem>
 </file>
</xml_diff>